<commit_message>
Añadidos los criterios de evaluación
</commit_message>
<xml_diff>
--- a/apuntes/1/SI-T-01 Introducción a la seguridad informática.docx
+++ b/apuntes/1/SI-T-01 Introducción a la seguridad informática.docx
@@ -1,6 +1,6 @@
 
 <file path=word/document.xml><?xml version="1.0" encoding="utf-8"?>
-<w:document xmlns:wpc="http://schemas.microsoft.com/office/word/2010/wordprocessingCanvas" xmlns:mc="http://schemas.openxmlformats.org/markup-compatibility/2006" xmlns:o="urn:schemas-microsoft-com:office:office" xmlns:r="http://schemas.openxmlformats.org/officeDocument/2006/relationships" xmlns:m="http://schemas.openxmlformats.org/officeDocument/2006/math" xmlns:v="urn:schemas-microsoft-com:vml" xmlns:wp14="http://schemas.microsoft.com/office/word/2010/wordprocessingDrawing" xmlns:wp="http://schemas.openxmlformats.org/drawingml/2006/wordprocessingDrawing" xmlns:w10="urn:schemas-microsoft-com:office:word" xmlns:w="http://schemas.openxmlformats.org/wordprocessingml/2006/main" xmlns:w14="http://schemas.microsoft.com/office/word/2010/wordml" xmlns:wpg="http://schemas.microsoft.com/office/word/2010/wordprocessingGroup" xmlns:wpi="http://schemas.microsoft.com/office/word/2010/wordprocessingInk" xmlns:wne="http://schemas.microsoft.com/office/word/2006/wordml" xmlns:wps="http://schemas.microsoft.com/office/word/2010/wordprocessingShape" mc:Ignorable="w14 wp14">
+<w:document xmlns:ve="http://schemas.openxmlformats.org/markup-compatibility/2006" xmlns:o="urn:schemas-microsoft-com:office:office" xmlns:r="http://schemas.openxmlformats.org/officeDocument/2006/relationships" xmlns:m="http://schemas.openxmlformats.org/officeDocument/2006/math" xmlns:v="urn:schemas-microsoft-com:vml" xmlns:wp="http://schemas.openxmlformats.org/drawingml/2006/wordprocessingDrawing" xmlns:w10="urn:schemas-microsoft-com:office:word" xmlns:w="http://schemas.openxmlformats.org/wordprocessingml/2006/main" xmlns:wne="http://schemas.microsoft.com/office/word/2006/wordml">
   <w:background w:color="FFFFFF"/>
   <w:body>
     <w:p>
@@ -36,7 +36,6 @@
           <w:docPartUnique/>
         </w:docPartObj>
       </w:sdtPr>
-      <w:sdtEndPr/>
       <w:sdtContent>
         <w:p>
           <w:pPr>
@@ -1744,23 +1743,7 @@
         <w:t xml:space="preserve"> de información</w:t>
       </w:r>
       <w:r>
-        <w:t xml:space="preserve">. Las empresas diseñan sus actividades conforme a la información que manejan... Nunca pensando en el sistema informático que les va a dar soporte. Lo importante para ellas, lógicamente, es que esas actividades se desarrollen de manera ordenada, eficaz y eficiente.  Los sistemas informáticos, cuando están bien diseñados y utilizados, contribuyen en esos aspectos. (INFORMÁTICA=Tratamiento </w:t>
-      </w:r>
-      <w:proofErr w:type="spellStart"/>
-      <w:r>
-        <w:t>autoMÁTICO</w:t>
-      </w:r>
-      <w:proofErr w:type="spellEnd"/>
-      <w:r>
-        <w:t xml:space="preserve"> de la </w:t>
-      </w:r>
-      <w:proofErr w:type="spellStart"/>
-      <w:r>
-        <w:t>INFORmación</w:t>
-      </w:r>
-      <w:proofErr w:type="spellEnd"/>
-      <w:r>
-        <w:t xml:space="preserve">). </w:t>
+        <w:t xml:space="preserve">. Las empresas diseñan sus actividades conforme a la información que manejan... Nunca pensando en el sistema informático que les va a dar soporte. Lo importante para ellas, lógicamente, es que esas actividades se desarrollen de manera ordenada, eficaz y eficiente.  Los sistemas informáticos, cuando están bien diseñados y utilizados, contribuyen en esos aspectos. (INFORMÁTICA=Tratamiento autoMÁTICO de la INFORmación). </w:t>
       </w:r>
     </w:p>
     <w:p>
@@ -1857,7 +1840,7 @@
           <w:i/>
           <w:vertAlign w:val="superscript"/>
         </w:rPr>
-        <w:footnoteReference w:id="1"/>
+        <w:footnoteReference w:id="2"/>
       </w:r>
       <w:r>
         <w:t>... pero siempre por detrás, por supuesto, de la seguridad de las personas.</w:t>
@@ -1873,23 +1856,7 @@
           <w:color w:val="999999"/>
           <w:shd w:val="clear" w:color="auto" w:fill="CFE2F3"/>
         </w:rPr>
-        <w:t xml:space="preserve">Reflexiona sobre </w:t>
-      </w:r>
-      <w:proofErr w:type="spellStart"/>
-      <w:r>
-        <w:rPr>
-          <w:color w:val="999999"/>
-          <w:shd w:val="clear" w:color="auto" w:fill="CFE2F3"/>
-        </w:rPr>
-        <w:t>ésto</w:t>
-      </w:r>
-      <w:proofErr w:type="spellEnd"/>
-      <w:r>
-        <w:rPr>
-          <w:color w:val="999999"/>
-          <w:shd w:val="clear" w:color="auto" w:fill="CFE2F3"/>
-        </w:rPr>
-        <w:t>: ¿Tendría sentido anteponer la seguridad de la información o de cualquier otro elemento a la seguridad de las personas?</w:t>
+        <w:t>Reflexiona sobre ésto: ¿Tendría sentido anteponer la seguridad de la información o de cualquier otro elemento a la seguridad de las personas?</w:t>
       </w:r>
     </w:p>
     <w:p>
@@ -1978,23 +1945,7 @@
           <w:color w:val="999999"/>
           <w:shd w:val="clear" w:color="auto" w:fill="CFE2F3"/>
         </w:rPr>
-        <w:t xml:space="preserve">Reflexiona sobre </w:t>
-      </w:r>
-      <w:proofErr w:type="spellStart"/>
-      <w:r>
-        <w:rPr>
-          <w:color w:val="999999"/>
-          <w:shd w:val="clear" w:color="auto" w:fill="CFE2F3"/>
-        </w:rPr>
-        <w:t>ésto</w:t>
-      </w:r>
-      <w:proofErr w:type="spellEnd"/>
-      <w:r>
-        <w:rPr>
-          <w:color w:val="999999"/>
-          <w:shd w:val="clear" w:color="auto" w:fill="CFE2F3"/>
-        </w:rPr>
-        <w:t>: ¿Se puede lograr la seguridad total? Es decir... estar totalmente protegido contra cualquier cosa.</w:t>
+        <w:t>Reflexiona sobre ésto: ¿Se puede lograr la seguridad total? Es decir... estar totalmente protegido contra cualquier cosa.</w:t>
       </w:r>
     </w:p>
     <w:p>
@@ -2056,32 +2007,7 @@
           <w:color w:val="999999"/>
           <w:shd w:val="clear" w:color="auto" w:fill="CFE2F3"/>
         </w:rPr>
-        <w:t xml:space="preserve">Reflexiona sobre </w:t>
-      </w:r>
-      <w:proofErr w:type="spellStart"/>
-      <w:r>
-        <w:rPr>
-          <w:color w:val="999999"/>
-          <w:shd w:val="clear" w:color="auto" w:fill="CFE2F3"/>
-        </w:rPr>
-        <w:t>ésto</w:t>
-      </w:r>
-      <w:proofErr w:type="spellEnd"/>
-      <w:proofErr w:type="gramStart"/>
-      <w:r>
-        <w:rPr>
-          <w:color w:val="999999"/>
-          <w:shd w:val="clear" w:color="auto" w:fill="CFE2F3"/>
-        </w:rPr>
-        <w:t>:¿</w:t>
-      </w:r>
-      <w:proofErr w:type="gramEnd"/>
-      <w:r>
-        <w:rPr>
-          <w:color w:val="999999"/>
-          <w:shd w:val="clear" w:color="auto" w:fill="CFE2F3"/>
-        </w:rPr>
-        <w:t>Crees que en efecto, el factor humano es el eslabón más débil?</w:t>
+        <w:t>Reflexiona sobre ésto:¿Crees que en efecto, el factor humano es el eslabón más débil?</w:t>
       </w:r>
     </w:p>
     <w:p>
@@ -2218,15 +2144,7 @@
         <w:contextualSpacing w:val="0"/>
       </w:pPr>
       <w:r>
-        <w:t xml:space="preserve">Una determinada medida de seguridad casi siempre cae en uno de los dos grupos. Es poco frecuente encontrar medidas de seguridad que simultáneamente puedan considerarse activas y pasivas... no obstante, como haberlas, </w:t>
-      </w:r>
-      <w:proofErr w:type="spellStart"/>
-      <w:r>
-        <w:t>haylas</w:t>
-      </w:r>
-      <w:proofErr w:type="spellEnd"/>
-      <w:r>
-        <w:t xml:space="preserve">. Por ejemplo, cualquiera de los antivirus modernos, por un lado intenta </w:t>
+        <w:t xml:space="preserve">Una determinada medida de seguridad casi siempre cae en uno de los dos grupos. Es poco frecuente encontrar medidas de seguridad que simultáneamente puedan considerarse activas y pasivas... no obstante, como haberlas, haylas. Por ejemplo, cualquiera de los antivirus modernos, por un lado intenta </w:t>
       </w:r>
       <w:r>
         <w:rPr>
@@ -2235,15 +2153,7 @@
         <w:t>impedir</w:t>
       </w:r>
       <w:r>
-        <w:t xml:space="preserve"> la entrada de virus y </w:t>
-      </w:r>
-      <w:proofErr w:type="spellStart"/>
-      <w:r>
-        <w:t>malwares</w:t>
-      </w:r>
-      <w:proofErr w:type="spellEnd"/>
-      <w:r>
-        <w:t>, y por otro lado, si entran y el antivirus los detecta intentará minimizar su impacto.</w:t>
+        <w:t xml:space="preserve"> la entrada de virus y malwares, y por otro lado, si entran y el antivirus los detecta intentará minimizar su impacto.</w:t>
       </w:r>
     </w:p>
     <w:p>
@@ -2354,23 +2264,7 @@
         <w:contextualSpacing w:val="0"/>
       </w:pPr>
       <w:r>
-        <w:t xml:space="preserve">¿Qué le pedimos a un sistema de información seguro? ¿Que no se </w:t>
-      </w:r>
-      <w:proofErr w:type="spellStart"/>
-      <w:r>
-        <w:t>cuelque</w:t>
-      </w:r>
-      <w:proofErr w:type="spellEnd"/>
-      <w:r>
-        <w:t xml:space="preserve">? ¿Que no nos borre cosas? ¿Que no lo puedan </w:t>
-      </w:r>
-      <w:proofErr w:type="spellStart"/>
-      <w:r>
-        <w:t>hackear</w:t>
-      </w:r>
-      <w:proofErr w:type="spellEnd"/>
-      <w:r>
-        <w:t xml:space="preserve">?.... Si... por supuesto. Estas cosas y muchas otras más. Formalmente hablando, hay tres </w:t>
+        <w:t xml:space="preserve">¿Qué le pedimos a un sistema de información seguro? ¿Que no se cuelque? ¿Que no nos borre cosas? ¿Que no lo puedan hackear?.... Si... por supuesto. Estas cosas y muchas otras más. Formalmente hablando, hay tres </w:t>
       </w:r>
       <w:r>
         <w:rPr>
@@ -2539,21 +2433,7 @@
         <w:rPr>
           <w:color w:val="FF0000"/>
         </w:rPr>
-        <w:t xml:space="preserve"> o accedió a cierta información, de forma que ni el emisor/creador pueda negar su participación, ni el receptor pueda negar que </w:t>
-      </w:r>
-      <w:proofErr w:type="gramStart"/>
-      <w:r>
-        <w:rPr>
-          <w:color w:val="FF0000"/>
-        </w:rPr>
-        <w:t>tuvo</w:t>
-      </w:r>
-      <w:proofErr w:type="gramEnd"/>
-      <w:r>
-        <w:rPr>
-          <w:color w:val="FF0000"/>
-        </w:rPr>
-        <w:t xml:space="preserve"> dicha información disponible. </w:t>
+        <w:t xml:space="preserve"> o accedió a cierta información, de forma que ni el emisor/creador pueda negar su participación, ni el receptor pueda negar que tuvo dicha información disponible. </w:t>
       </w:r>
     </w:p>
     <w:p>
@@ -2624,6 +2504,18 @@
         <w:t>, ya que el sistema informático necesita saber quién accede al sistema para garantizar esta última.</w:t>
       </w:r>
       <w:r>
+        <w:t xml:space="preserve"> Se necesita para el </w:t>
+      </w:r>
+      <w:r>
+        <w:rPr>
+          <w:b/>
+        </w:rPr>
+        <w:t>no-repudio</w:t>
+      </w:r>
+      <w:r>
+        <w:t>.</w:t>
+      </w:r>
+      <w:r>
         <w:br/>
       </w:r>
     </w:p>
@@ -2773,24 +2665,13 @@
         <w:contextualSpacing w:val="0"/>
       </w:pPr>
       <w:r>
-        <w:t>Existen modelos formales que nos ayudan a saber qué pasos realizar para hacer un análisis de riesgos de calidad y exhaustivo (</w:t>
-      </w:r>
-      <w:proofErr w:type="spellStart"/>
-      <w:r>
-        <w:t>ej</w:t>
-      </w:r>
-      <w:proofErr w:type="spellEnd"/>
-      <w:r>
-        <w:t xml:space="preserve"> MAGERIT). Nosotros, en la asignatura, lo haremos algo más informalmente, adecuado para análisis de sistemas o subsistemas en la pequeña o mediana empresa... pero eso no es excusa para descuidar su aspecto, profundidad e incidencia.</w:t>
-      </w:r>
-    </w:p>
-    <w:p>
-      <w:pPr>
-        <w:contextualSpacing w:val="0"/>
-      </w:pPr>
-      <w:r>
-        <w:t xml:space="preserve"> </w:t>
-      </w:r>
+        <w:t>Existen modelos formales que nos ayudan a saber qué pasos realizar para hacer un análisis de riesgos de calidad y exhaustivo (ej MAGERIT). Nosotros, en la asignatura, lo haremos algo más informalmente, adecuado para análisis de sistemas o subsistemas en la pequeña o mediana empresa... pero eso no es excusa para descuidar su aspecto, profundidad e incidencia.</w:t>
+      </w:r>
+    </w:p>
+    <w:p>
+      <w:pPr>
+        <w:contextualSpacing w:val="0"/>
+      </w:pPr>
     </w:p>
     <w:p>
       <w:pPr>
@@ -3038,53 +2919,24 @@
       <w:pPr>
         <w:contextualSpacing w:val="0"/>
       </w:pPr>
-      <w:proofErr w:type="spellStart"/>
-      <w:r>
-        <w:t>Ej</w:t>
-      </w:r>
-      <w:proofErr w:type="spellEnd"/>
-      <w:r>
-        <w:t>: (Un tanto exagerado). Imaginemos la siguiente amenaza: "Lluvia de meteoritos desde el espacio exterior que caen sobre nuestra población".</w:t>
-      </w:r>
-    </w:p>
-    <w:p>
-      <w:pPr>
-        <w:contextualSpacing w:val="0"/>
-      </w:pPr>
-      <w:r>
-        <w:t>Si los activos que pueden verse afectados son "Yo mismo" y "</w:t>
-      </w:r>
-      <w:proofErr w:type="spellStart"/>
-      <w:r>
-        <w:t>Superman</w:t>
-      </w:r>
-      <w:proofErr w:type="spellEnd"/>
-      <w:r>
-        <w:t>"... El primer activo es totalmente vulnerable a la amenaza... El segundo activo es prácticamente invulnerable.</w:t>
-      </w:r>
-    </w:p>
-    <w:p>
-      <w:pPr>
-        <w:contextualSpacing w:val="0"/>
-      </w:pPr>
-      <w:r>
-        <w:t>Otro ejemplo: (Menos exagerado). El famoso virus "</w:t>
-      </w:r>
-      <w:proofErr w:type="spellStart"/>
-      <w:r>
-        <w:t>Sasser</w:t>
-      </w:r>
-      <w:proofErr w:type="spellEnd"/>
-      <w:r>
-        <w:t xml:space="preserve">" estaba programado para aprovecharse de algunas vulnerabilidades de algunos sistemas operativos de la serie Windows. Algunos sistemas Windows eran totalmente vulnerables... otros sólo parcialmente o eran completamente invulnerables. Todos los sistemas tipo </w:t>
-      </w:r>
-      <w:proofErr w:type="spellStart"/>
-      <w:r>
-        <w:t>unix</w:t>
-      </w:r>
-      <w:proofErr w:type="spellEnd"/>
-      <w:r>
-        <w:t xml:space="preserve"> eran invulnerables.</w:t>
+      <w:r>
+        <w:t>Ej: (Un tanto exagerado). Imaginemos la siguiente amenaza: "Lluvia de meteoritos desde el espacio exterior que caen sobre nuestra población".</w:t>
+      </w:r>
+    </w:p>
+    <w:p>
+      <w:pPr>
+        <w:contextualSpacing w:val="0"/>
+      </w:pPr>
+      <w:r>
+        <w:t>Si los activos que pueden verse afectados son "Yo mismo" y "Superman"... El primer activo es totalmente vulnerable a la amenaza... El segundo activo es prácticamente invulnerable.</w:t>
+      </w:r>
+    </w:p>
+    <w:p>
+      <w:pPr>
+        <w:contextualSpacing w:val="0"/>
+      </w:pPr>
+      <w:r>
+        <w:t>Otro ejemplo: (Menos exagerado). El famoso virus "Sasser" estaba programado para aprovecharse de algunas vulnerabilidades de algunos sistemas operativos de la serie Windows. Algunos sistemas Windows eran totalmente vulnerables... otros sólo parcialmente o eran completamente invulnerables. Todos los sistemas tipo unix eran invulnerables.</w:t>
       </w:r>
     </w:p>
     <w:p>
@@ -3117,15 +2969,7 @@
         <w:t>riesgo</w:t>
       </w:r>
       <w:r>
-        <w:t xml:space="preserve"> está íntimamente ligada por un lado a los activos y sus </w:t>
-      </w:r>
-      <w:proofErr w:type="spellStart"/>
-      <w:r>
-        <w:t>vulnerabilidadades</w:t>
-      </w:r>
-      <w:proofErr w:type="spellEnd"/>
-      <w:r>
-        <w:t>, y por otro a las amenazas.</w:t>
+        <w:t xml:space="preserve"> está íntimamente ligada por un lado a los activos y sus vulnerabilidadades, y por otro a las amenazas.</w:t>
       </w:r>
     </w:p>
     <w:p>
@@ -3150,63 +2994,15 @@
         <w:contextualSpacing w:val="0"/>
       </w:pPr>
       <w:r>
-        <w:t xml:space="preserve">El </w:t>
-      </w:r>
-      <w:proofErr w:type="spellStart"/>
-      <w:r>
-        <w:t>el</w:t>
-      </w:r>
-      <w:proofErr w:type="spellEnd"/>
-      <w:r>
-        <w:t xml:space="preserve"> riesgo de que se produzca una lluvia de meteoritos sobre ésta población y afecte a </w:t>
-      </w:r>
-      <w:proofErr w:type="spellStart"/>
-      <w:r>
-        <w:t>Superman</w:t>
-      </w:r>
-      <w:proofErr w:type="spellEnd"/>
-      <w:r>
-        <w:t xml:space="preserve"> (el activo) es </w:t>
-      </w:r>
-      <w:proofErr w:type="spellStart"/>
-      <w:r>
-        <w:t>practicamente</w:t>
-      </w:r>
-      <w:proofErr w:type="spellEnd"/>
-      <w:r>
-        <w:t xml:space="preserve"> inexistente. (Además de que no se conocen lluvias de meteoritos en los últimos siglos sobre ésta población, tampoco </w:t>
-      </w:r>
-      <w:proofErr w:type="spellStart"/>
-      <w:r>
-        <w:t>Superman</w:t>
-      </w:r>
-      <w:proofErr w:type="spellEnd"/>
-      <w:r>
-        <w:t xml:space="preserve"> suele estar por aquí, con lo cual, si se produjera una lluvia de meteoritos es poco probable que le pillara, y en caso de que le pillara, es invulnerable a los meteoritos).</w:t>
-      </w:r>
-    </w:p>
-    <w:p>
-      <w:pPr>
-        <w:contextualSpacing w:val="0"/>
-      </w:pPr>
-      <w:r>
-        <w:t xml:space="preserve">El riesgo de un virus tipo "I </w:t>
-      </w:r>
-      <w:proofErr w:type="spellStart"/>
-      <w:r>
-        <w:t>love</w:t>
-      </w:r>
-      <w:proofErr w:type="spellEnd"/>
-      <w:r>
-        <w:t xml:space="preserve"> </w:t>
-      </w:r>
-      <w:proofErr w:type="spellStart"/>
-      <w:r>
-        <w:t>you</w:t>
-      </w:r>
-      <w:proofErr w:type="spellEnd"/>
-      <w:r>
-        <w:t>" afecte a un sistema Windows es muy alto, ya que están diseñados específicamente para propagarse y aprovechar vulnerabilidades de éstos.</w:t>
+        <w:t>El el riesgo de que se produzca una lluvia de meteoritos sobre ésta población y afecte a Superman (el activo) es practicamente inexistente. (Además de que no se conocen lluvias de meteoritos en los últimos siglos sobre ésta población, tampoco Superman suele estar por aquí, con lo cual, si se produjera una lluvia de meteoritos es poco probable que le pillara, y en caso de que le pillara, es invulnerable a los meteoritos).</w:t>
+      </w:r>
+    </w:p>
+    <w:p>
+      <w:pPr>
+        <w:contextualSpacing w:val="0"/>
+      </w:pPr>
+      <w:r>
+        <w:t>El riesgo de un virus tipo "I loveyou" afecte a un sistema Windows es muy alto, ya que están diseñados específicamente para propagarse y aprovechar vulnerabilidades de éstos.</w:t>
       </w:r>
     </w:p>
     <w:p>
@@ -3274,15 +3070,7 @@
         <w:t>Asumirlo, y no prevenirlo</w:t>
       </w:r>
       <w:r>
-        <w:t xml:space="preserve">. </w:t>
-      </w:r>
-      <w:proofErr w:type="spellStart"/>
-      <w:r>
-        <w:t>Ésto</w:t>
-      </w:r>
-      <w:proofErr w:type="spellEnd"/>
-      <w:r>
-        <w:t xml:space="preserve"> resulta lógico cuando el perjuicio esperado tiene poco valor o cuando el coste de la aplicación de medidas preventivas supera el de la reparación del daño. (Véase "</w:t>
+        <w:t>. Ésto resulta lógico cuando el perjuicio esperado tiene poco valor o cuando el coste de la aplicación de medidas preventivas supera el de la reparación del daño. (Véase "</w:t>
       </w:r>
       <w:r>
         <w:rPr>
@@ -3499,15 +3287,7 @@
         <w:contextualSpacing w:val="0"/>
       </w:pPr>
       <w:r>
-        <w:t xml:space="preserve">Los impactos se </w:t>
-      </w:r>
-      <w:proofErr w:type="gramStart"/>
-      <w:r>
-        <w:t>puede</w:t>
-      </w:r>
-      <w:proofErr w:type="gramEnd"/>
-      <w:r>
-        <w:t xml:space="preserve"> estimar:</w:t>
+        <w:t>Los impactos se puede estimar:</w:t>
       </w:r>
     </w:p>
     <w:p>
@@ -3549,15 +3329,7 @@
         <w:t>cualitativa</w:t>
       </w:r>
       <w:r>
-        <w:t>, cuando esos daños no se pueden cuantificar (</w:t>
-      </w:r>
-      <w:proofErr w:type="spellStart"/>
-      <w:r>
-        <w:t>ej</w:t>
-      </w:r>
-      <w:proofErr w:type="spellEnd"/>
-      <w:r>
-        <w:t>: pérdida de derechos fundamentales, pérdida de vidas, daños morales, de imagen...)</w:t>
+        <w:t>, cuando esos daños no se pueden cuantificar (ej: pérdida de derechos fundamentales, pérdida de vidas, daños morales, de imagen...)</w:t>
       </w:r>
     </w:p>
     <w:p>
@@ -3577,6 +3349,7 @@
       <w:r>
         <w:rPr>
           <w:noProof/>
+          <w:lang w:val="en-US" w:eastAsia="en-US"/>
         </w:rPr>
         <w:drawing>
           <wp:inline distT="0" distB="0" distL="0" distR="0">
@@ -3596,10 +3369,10 @@
                     </pic:cNvPicPr>
                   </pic:nvPicPr>
                   <pic:blipFill>
-                    <a:blip r:embed="rId9" cstate="print">
+                    <a:blip r:embed="rId8" cstate="print">
                       <a:extLst>
                         <a:ext uri="{28A0092B-C50C-407E-A947-70E740481C1C}">
-                          <a14:useLocalDpi xmlns:a14="http://schemas.microsoft.com/office/drawing/2010/main" val="0"/>
+                          <a14:useLocalDpi xmlns:a14="http://schemas.microsoft.com/office/drawing/2010/main" xmlns:wps="http://schemas.microsoft.com/office/word/2010/wordprocessingShape" xmlns:wpi="http://schemas.microsoft.com/office/word/2010/wordprocessingInk" xmlns:wpg="http://schemas.microsoft.com/office/word/2010/wordprocessingGroup" xmlns:w14="http://schemas.microsoft.com/office/word/2010/wordml" xmlns:w="http://schemas.openxmlformats.org/wordprocessingml/2006/main" xmlns:w10="urn:schemas-microsoft-com:office:word" xmlns:wp14="http://schemas.microsoft.com/office/word/2010/wordprocessingDrawing" xmlns:v="urn:schemas-microsoft-com:vml" xmlns:o="urn:schemas-microsoft-com:office:office" xmlns:mc="http://schemas.openxmlformats.org/markup-compatibility/2006" xmlns:wpc="http://schemas.microsoft.com/office/word/2010/wordprocessingCanvas" xmlns="" val="0"/>
                         </a:ext>
                       </a:extLst>
                     </a:blip>
@@ -3671,9 +3444,6 @@
       <w:pPr>
         <w:contextualSpacing w:val="0"/>
       </w:pPr>
-      <w:r>
-        <w:t xml:space="preserve"> </w:t>
-      </w:r>
     </w:p>
     <w:p>
       <w:pPr>
@@ -3728,12 +3498,6 @@
         <w:t>vulnerabilidades</w:t>
       </w:r>
       <w:r>
-        <w:rPr>
-          <w:color w:val="FF0000"/>
-        </w:rPr>
-        <w:t xml:space="preserve"> </w:t>
-      </w:r>
-      <w:r>
         <w:t>de cada activo ante cada amenaza: dadas las amenazas a estudiar, algunos activos presentarán vulnerabilidades, otros no, y otros sólo en cierto grado o aspecto: reflexionar sobre ello y plasmarlo.</w:t>
       </w:r>
     </w:p>
@@ -4057,6 +3821,7 @@
       <w:r>
         <w:rPr>
           <w:noProof/>
+          <w:lang w:val="en-US" w:eastAsia="en-US"/>
         </w:rPr>
         <w:lastRenderedPageBreak/>
         <w:drawing>
@@ -4077,10 +3842,10 @@
                     </pic:cNvPicPr>
                   </pic:nvPicPr>
                   <pic:blipFill>
-                    <a:blip r:embed="rId10" cstate="print">
+                    <a:blip r:embed="rId9" cstate="print">
                       <a:extLst>
                         <a:ext uri="{28A0092B-C50C-407E-A947-70E740481C1C}">
-                          <a14:useLocalDpi xmlns:a14="http://schemas.microsoft.com/office/drawing/2010/main" val="0"/>
+                          <a14:useLocalDpi xmlns:a14="http://schemas.microsoft.com/office/drawing/2010/main" xmlns:wps="http://schemas.microsoft.com/office/word/2010/wordprocessingShape" xmlns:wpi="http://schemas.microsoft.com/office/word/2010/wordprocessingInk" xmlns:wpg="http://schemas.microsoft.com/office/word/2010/wordprocessingGroup" xmlns:w14="http://schemas.microsoft.com/office/word/2010/wordml" xmlns:w="http://schemas.openxmlformats.org/wordprocessingml/2006/main" xmlns:w10="urn:schemas-microsoft-com:office:word" xmlns:wp14="http://schemas.microsoft.com/office/word/2010/wordprocessingDrawing" xmlns:v="urn:schemas-microsoft-com:vml" xmlns:o="urn:schemas-microsoft-com:office:office" xmlns:mc="http://schemas.openxmlformats.org/markup-compatibility/2006" xmlns:wpc="http://schemas.microsoft.com/office/word/2010/wordprocessingCanvas" xmlns="" val="0"/>
                         </a:ext>
                       </a:extLst>
                     </a:blip>
@@ -4161,43 +3926,32 @@
       <w:pPr>
         <w:contextualSpacing w:val="0"/>
       </w:pPr>
-      <w:r>
-        <w:t xml:space="preserve"> </w:t>
-      </w:r>
-    </w:p>
-    <w:p>
-      <w:pPr>
-        <w:contextualSpacing w:val="0"/>
-      </w:pPr>
-    </w:p>
-    <w:p>
-      <w:pPr>
-        <w:contextualSpacing w:val="0"/>
-      </w:pPr>
-    </w:p>
-    <w:p>
-      <w:pPr>
-        <w:contextualSpacing w:val="0"/>
-      </w:pPr>
-    </w:p>
-    <w:p>
-      <w:pPr>
-        <w:contextualSpacing w:val="0"/>
-      </w:pPr>
-    </w:p>
-    <w:p>
-      <w:r>
-        <w:t>[</w:t>
-      </w:r>
-      <w:proofErr w:type="gramStart"/>
-      <w:r>
-        <w:t>más</w:t>
-      </w:r>
-      <w:proofErr w:type="gramEnd"/>
-      <w:r>
-        <w:t xml:space="preserve"> </w:t>
-      </w:r>
-      <w:hyperlink r:id="rId11">
+    </w:p>
+    <w:p>
+      <w:pPr>
+        <w:contextualSpacing w:val="0"/>
+      </w:pPr>
+    </w:p>
+    <w:p>
+      <w:pPr>
+        <w:contextualSpacing w:val="0"/>
+      </w:pPr>
+    </w:p>
+    <w:p>
+      <w:pPr>
+        <w:contextualSpacing w:val="0"/>
+      </w:pPr>
+    </w:p>
+    <w:p>
+      <w:pPr>
+        <w:contextualSpacing w:val="0"/>
+      </w:pPr>
+    </w:p>
+    <w:p>
+      <w:r>
+        <w:t>[más</w:t>
+      </w:r>
+      <w:hyperlink r:id="rId10">
         <w:r>
           <w:rPr>
             <w:color w:val="1155CC"/>
@@ -4297,31 +4051,7 @@
         <w:contextualSpacing w:val="0"/>
       </w:pPr>
       <w:r>
-        <w:t xml:space="preserve">Existen estándares para realizar las políticas de seguridad de las empresas. Por ejemplo el ISO (International </w:t>
-      </w:r>
-      <w:proofErr w:type="spellStart"/>
-      <w:r>
-        <w:t>Organization</w:t>
-      </w:r>
-      <w:proofErr w:type="spellEnd"/>
-      <w:r>
-        <w:t xml:space="preserve"> </w:t>
-      </w:r>
-      <w:proofErr w:type="spellStart"/>
-      <w:r>
-        <w:t>for</w:t>
-      </w:r>
-      <w:proofErr w:type="spellEnd"/>
-      <w:r>
-        <w:t xml:space="preserve"> </w:t>
-      </w:r>
-      <w:proofErr w:type="spellStart"/>
-      <w:r>
-        <w:t>Standarization</w:t>
-      </w:r>
-      <w:proofErr w:type="spellEnd"/>
-      <w:r>
-        <w:t xml:space="preserve">) define uno. MAGERIT también. </w:t>
+        <w:t xml:space="preserve">Existen estándares para realizar las políticas de seguridad de las empresas. Por ejemplo el ISO (International OrganizationforStandarization) define uno. MAGERIT también. </w:t>
       </w:r>
     </w:p>
     <w:p>
@@ -4558,12 +4288,6 @@
         <w:t>antes</w:t>
       </w:r>
       <w:r>
-        <w:rPr>
-          <w:color w:val="3366FF"/>
-        </w:rPr>
-        <w:t xml:space="preserve"> </w:t>
-      </w:r>
-      <w:r>
         <w:t>de que se materialice una amenaza. Su finalidad es evitar dicha materialización.</w:t>
       </w:r>
     </w:p>
@@ -4592,12 +4316,6 @@
         <w:t>después</w:t>
       </w:r>
       <w:r>
-        <w:rPr>
-          <w:color w:val="3366FF"/>
-        </w:rPr>
-        <w:t xml:space="preserve"> </w:t>
-      </w:r>
-      <w:r>
         <w:t xml:space="preserve">de materializada y controlada la amenaza. Su finalidad es </w:t>
       </w:r>
       <w:r>
@@ -4638,17 +4356,9 @@
         <w:contextualSpacing w:val="0"/>
       </w:pPr>
       <w:r>
-        <w:t>[</w:t>
-      </w:r>
-      <w:proofErr w:type="gramStart"/>
-      <w:r>
-        <w:t>más</w:t>
-      </w:r>
-      <w:proofErr w:type="gramEnd"/>
-      <w:r>
-        <w:t xml:space="preserve">: </w:t>
-      </w:r>
-      <w:hyperlink r:id="rId12">
+        <w:t xml:space="preserve">[más: </w:t>
+      </w:r>
+      <w:hyperlink r:id="rId11">
         <w:r>
           <w:rPr>
             <w:color w:val="000099"/>
@@ -4658,15 +4368,7 @@
         </w:r>
       </w:hyperlink>
       <w:r>
-        <w:t xml:space="preserve"> en </w:t>
-      </w:r>
-      <w:proofErr w:type="spellStart"/>
-      <w:r>
-        <w:t>wikipedia</w:t>
-      </w:r>
-      <w:proofErr w:type="spellEnd"/>
-      <w:r>
-        <w:t>]</w:t>
+        <w:t xml:space="preserve"> en wikipedia]</w:t>
       </w:r>
     </w:p>
     <w:p>
@@ -4738,9 +4440,6 @@
       <w:pPr>
         <w:contextualSpacing w:val="0"/>
       </w:pPr>
-      <w:r>
-        <w:t xml:space="preserve"> </w:t>
-      </w:r>
     </w:p>
     <w:p>
       <w:pPr>
@@ -4754,9 +4453,6 @@
       <w:pPr>
         <w:contextualSpacing w:val="0"/>
       </w:pPr>
-      <w:r>
-        <w:t xml:space="preserve"> </w:t>
-      </w:r>
     </w:p>
     <w:p>
       <w:pPr>
@@ -4778,17 +4474,9 @@
     </w:p>
     <w:p>
       <w:r>
-        <w:t>[</w:t>
-      </w:r>
-      <w:proofErr w:type="gramStart"/>
-      <w:r>
-        <w:t>más</w:t>
-      </w:r>
-      <w:proofErr w:type="gramEnd"/>
-      <w:r>
-        <w:t xml:space="preserve"> </w:t>
-      </w:r>
-      <w:hyperlink r:id="rId13">
+        <w:t>[más</w:t>
+      </w:r>
+      <w:hyperlink r:id="rId12">
         <w:r>
           <w:rPr>
             <w:color w:val="000099"/>
@@ -4798,15 +4486,7 @@
         </w:r>
       </w:hyperlink>
       <w:r>
-        <w:t xml:space="preserve"> en </w:t>
-      </w:r>
-      <w:proofErr w:type="spellStart"/>
-      <w:r>
-        <w:t>wikipedia</w:t>
-      </w:r>
-      <w:proofErr w:type="spellEnd"/>
-      <w:r>
-        <w:t>]</w:t>
+        <w:t xml:space="preserve"> en wikipedia]</w:t>
       </w:r>
     </w:p>
     <w:p/>
@@ -4815,6 +4495,7 @@
       <w:r>
         <w:rPr>
           <w:noProof/>
+          <w:lang w:val="en-US" w:eastAsia="en-US"/>
         </w:rPr>
         <w:drawing>
           <wp:inline distT="0" distB="0" distL="0" distR="0">
@@ -4834,7 +4515,7 @@
                     </pic:cNvPicPr>
                   </pic:nvPicPr>
                   <pic:blipFill>
-                    <a:blip r:embed="rId14" cstate="print"/>
+                    <a:blip r:embed="rId13" cstate="print"/>
                     <a:srcRect/>
                     <a:stretch>
                       <a:fillRect/>
@@ -4867,8 +4548,8 @@
       </w:r>
     </w:p>
     <w:sectPr>
-      <w:headerReference w:type="default" r:id="rId15"/>
-      <w:footerReference w:type="default" r:id="rId16"/>
+      <w:headerReference w:type="default" r:id="rId14"/>
+      <w:footerReference w:type="default" r:id="rId15"/>
       <w:pgSz w:w="11906" w:h="16838"/>
       <w:pgMar w:top="1440" w:right="1440" w:bottom="1134" w:left="1440" w:header="720" w:footer="0" w:gutter="0"/>
       <w:cols w:space="720"/>
@@ -4878,8 +4559,8 @@
 </file>
 
 <file path=word/endnotes.xml><?xml version="1.0" encoding="utf-8"?>
-<w:endnotes xmlns:wpc="http://schemas.microsoft.com/office/word/2010/wordprocessingCanvas" xmlns:mc="http://schemas.openxmlformats.org/markup-compatibility/2006" xmlns:o="urn:schemas-microsoft-com:office:office" xmlns:r="http://schemas.openxmlformats.org/officeDocument/2006/relationships" xmlns:m="http://schemas.openxmlformats.org/officeDocument/2006/math" xmlns:v="urn:schemas-microsoft-com:vml" xmlns:wp14="http://schemas.microsoft.com/office/word/2010/wordprocessingDrawing" xmlns:wp="http://schemas.openxmlformats.org/drawingml/2006/wordprocessingDrawing" xmlns:w10="urn:schemas-microsoft-com:office:word" xmlns:w="http://schemas.openxmlformats.org/wordprocessingml/2006/main" xmlns:w14="http://schemas.microsoft.com/office/word/2010/wordml" xmlns:wpg="http://schemas.microsoft.com/office/word/2010/wordprocessingGroup" xmlns:wpi="http://schemas.microsoft.com/office/word/2010/wordprocessingInk" xmlns:wne="http://schemas.microsoft.com/office/word/2006/wordml" xmlns:wps="http://schemas.microsoft.com/office/word/2010/wordprocessingShape" mc:Ignorable="w14 wp14">
-  <w:endnote w:type="separator" w:id="-1">
+<w:endnotes xmlns:ve="http://schemas.openxmlformats.org/markup-compatibility/2006" xmlns:o="urn:schemas-microsoft-com:office:office" xmlns:r="http://schemas.openxmlformats.org/officeDocument/2006/relationships" xmlns:m="http://schemas.openxmlformats.org/officeDocument/2006/math" xmlns:v="urn:schemas-microsoft-com:vml" xmlns:wp="http://schemas.openxmlformats.org/drawingml/2006/wordprocessingDrawing" xmlns:w10="urn:schemas-microsoft-com:office:word" xmlns:w="http://schemas.openxmlformats.org/wordprocessingml/2006/main" xmlns:wne="http://schemas.microsoft.com/office/word/2006/wordml">
+  <w:endnote w:type="separator" w:id="0">
     <w:p>
       <w:pPr>
         <w:spacing w:line="240" w:lineRule="auto"/>
@@ -4889,7 +4570,7 @@
       </w:r>
     </w:p>
   </w:endnote>
-  <w:endnote w:type="continuationSeparator" w:id="0">
+  <w:endnote w:type="continuationSeparator" w:id="1">
     <w:p>
       <w:pPr>
         <w:spacing w:line="240" w:lineRule="auto"/>
@@ -4903,7 +4584,7 @@
 </file>
 
 <file path=word/footer1.xml><?xml version="1.0" encoding="utf-8"?>
-<w:ftr xmlns:wpc="http://schemas.microsoft.com/office/word/2010/wordprocessingCanvas" xmlns:mc="http://schemas.openxmlformats.org/markup-compatibility/2006" xmlns:o="urn:schemas-microsoft-com:office:office" xmlns:r="http://schemas.openxmlformats.org/officeDocument/2006/relationships" xmlns:m="http://schemas.openxmlformats.org/officeDocument/2006/math" xmlns:v="urn:schemas-microsoft-com:vml" xmlns:wp14="http://schemas.microsoft.com/office/word/2010/wordprocessingDrawing" xmlns:wp="http://schemas.openxmlformats.org/drawingml/2006/wordprocessingDrawing" xmlns:w10="urn:schemas-microsoft-com:office:word" xmlns:w="http://schemas.openxmlformats.org/wordprocessingml/2006/main" xmlns:w14="http://schemas.microsoft.com/office/word/2010/wordml" xmlns:wpg="http://schemas.microsoft.com/office/word/2010/wordprocessingGroup" xmlns:wpi="http://schemas.microsoft.com/office/word/2010/wordprocessingInk" xmlns:wne="http://schemas.microsoft.com/office/word/2006/wordml" xmlns:wps="http://schemas.microsoft.com/office/word/2010/wordprocessingShape" mc:Ignorable="w14 wp14">
+<w:ftr xmlns:ve="http://schemas.openxmlformats.org/markup-compatibility/2006" xmlns:o="urn:schemas-microsoft-com:office:office" xmlns:r="http://schemas.openxmlformats.org/officeDocument/2006/relationships" xmlns:m="http://schemas.openxmlformats.org/officeDocument/2006/math" xmlns:v="urn:schemas-microsoft-com:vml" xmlns:wp="http://schemas.openxmlformats.org/drawingml/2006/wordprocessingDrawing" xmlns:w10="urn:schemas-microsoft-com:office:word" xmlns:w="http://schemas.openxmlformats.org/wordprocessingml/2006/main" xmlns:wne="http://schemas.microsoft.com/office/word/2006/wordml">
   <w:tbl>
     <w:tblPr>
       <w:tblW w:w="9224" w:type="dxa"/>
@@ -4912,7 +4593,7 @@
         <w:left w:w="10" w:type="dxa"/>
         <w:right w:w="10" w:type="dxa"/>
       </w:tblCellMar>
-      <w:tblLook w:val="0000" w:firstRow="0" w:lastRow="0" w:firstColumn="0" w:lastColumn="0" w:noHBand="0" w:noVBand="0"/>
+      <w:tblLook w:val="0000"/>
     </w:tblPr>
     <w:tblGrid>
       <w:gridCol w:w="3979"/>
@@ -4969,13 +4650,8 @@
             <w:contextualSpacing w:val="0"/>
             <w:jc w:val="right"/>
           </w:pPr>
-          <w:proofErr w:type="spellStart"/>
           <w:r>
             <w:t>Pág</w:t>
-          </w:r>
-          <w:proofErr w:type="spellEnd"/>
-          <w:r>
-            <w:t xml:space="preserve"> </w:t>
           </w:r>
           <w:r>
             <w:fldChar w:fldCharType="begin"/>
@@ -5030,8 +4706,8 @@
 </file>
 
 <file path=word/footnotes.xml><?xml version="1.0" encoding="utf-8"?>
-<w:footnotes xmlns:wpc="http://schemas.microsoft.com/office/word/2010/wordprocessingCanvas" xmlns:mc="http://schemas.openxmlformats.org/markup-compatibility/2006" xmlns:o="urn:schemas-microsoft-com:office:office" xmlns:r="http://schemas.openxmlformats.org/officeDocument/2006/relationships" xmlns:m="http://schemas.openxmlformats.org/officeDocument/2006/math" xmlns:v="urn:schemas-microsoft-com:vml" xmlns:wp14="http://schemas.microsoft.com/office/word/2010/wordprocessingDrawing" xmlns:wp="http://schemas.openxmlformats.org/drawingml/2006/wordprocessingDrawing" xmlns:w10="urn:schemas-microsoft-com:office:word" xmlns:w="http://schemas.openxmlformats.org/wordprocessingml/2006/main" xmlns:w14="http://schemas.microsoft.com/office/word/2010/wordml" xmlns:wpg="http://schemas.microsoft.com/office/word/2010/wordprocessingGroup" xmlns:wpi="http://schemas.microsoft.com/office/word/2010/wordprocessingInk" xmlns:wne="http://schemas.microsoft.com/office/word/2006/wordml" xmlns:wps="http://schemas.microsoft.com/office/word/2010/wordprocessingShape" mc:Ignorable="w14 wp14">
-  <w:footnote w:type="separator" w:id="-1">
+<w:footnotes xmlns:ve="http://schemas.openxmlformats.org/markup-compatibility/2006" xmlns:o="urn:schemas-microsoft-com:office:office" xmlns:r="http://schemas.openxmlformats.org/officeDocument/2006/relationships" xmlns:m="http://schemas.openxmlformats.org/officeDocument/2006/math" xmlns:v="urn:schemas-microsoft-com:vml" xmlns:wp="http://schemas.openxmlformats.org/drawingml/2006/wordprocessingDrawing" xmlns:w10="urn:schemas-microsoft-com:office:word" xmlns:w="http://schemas.openxmlformats.org/wordprocessingml/2006/main" xmlns:wne="http://schemas.microsoft.com/office/word/2006/wordml">
+  <w:footnote w:type="separator" w:id="0">
     <w:p>
       <w:pPr>
         <w:spacing w:line="240" w:lineRule="auto"/>
@@ -5041,7 +4717,7 @@
       </w:r>
     </w:p>
   </w:footnote>
-  <w:footnote w:type="continuationSeparator" w:id="0">
+  <w:footnote w:type="continuationSeparator" w:id="1">
     <w:p>
       <w:pPr>
         <w:spacing w:line="240" w:lineRule="auto"/>
@@ -5051,7 +4727,7 @@
       </w:r>
     </w:p>
   </w:footnote>
-  <w:footnote w:id="1">
+  <w:footnote w:id="2">
     <w:p>
       <w:pPr>
         <w:contextualSpacing w:val="0"/>
@@ -5122,7 +4798,7 @@
 </file>
 
 <file path=word/header1.xml><?xml version="1.0" encoding="utf-8"?>
-<w:hdr xmlns:wpc="http://schemas.microsoft.com/office/word/2010/wordprocessingCanvas" xmlns:mc="http://schemas.openxmlformats.org/markup-compatibility/2006" xmlns:o="urn:schemas-microsoft-com:office:office" xmlns:r="http://schemas.openxmlformats.org/officeDocument/2006/relationships" xmlns:m="http://schemas.openxmlformats.org/officeDocument/2006/math" xmlns:v="urn:schemas-microsoft-com:vml" xmlns:wp14="http://schemas.microsoft.com/office/word/2010/wordprocessingDrawing" xmlns:wp="http://schemas.openxmlformats.org/drawingml/2006/wordprocessingDrawing" xmlns:w10="urn:schemas-microsoft-com:office:word" xmlns:w="http://schemas.openxmlformats.org/wordprocessingml/2006/main" xmlns:w14="http://schemas.microsoft.com/office/word/2010/wordml" xmlns:wpg="http://schemas.microsoft.com/office/word/2010/wordprocessingGroup" xmlns:wpi="http://schemas.microsoft.com/office/word/2010/wordprocessingInk" xmlns:wne="http://schemas.microsoft.com/office/word/2006/wordml" xmlns:wps="http://schemas.microsoft.com/office/word/2010/wordprocessingShape" mc:Ignorable="w14 wp14">
+<w:hdr xmlns:ve="http://schemas.openxmlformats.org/markup-compatibility/2006" xmlns:o="urn:schemas-microsoft-com:office:office" xmlns:r="http://schemas.openxmlformats.org/officeDocument/2006/relationships" xmlns:m="http://schemas.openxmlformats.org/officeDocument/2006/math" xmlns:v="urn:schemas-microsoft-com:vml" xmlns:wp="http://schemas.openxmlformats.org/drawingml/2006/wordprocessingDrawing" xmlns:w10="urn:schemas-microsoft-com:office:word" xmlns:w="http://schemas.openxmlformats.org/wordprocessingml/2006/main" xmlns:wne="http://schemas.microsoft.com/office/word/2006/wordml">
   <w:p>
     <w:pPr>
       <w:pBdr>
@@ -5140,7 +4816,7 @@
 </file>
 
 <file path=word/numbering.xml><?xml version="1.0" encoding="utf-8"?>
-<w:numbering xmlns:wpc="http://schemas.microsoft.com/office/word/2010/wordprocessingCanvas" xmlns:mc="http://schemas.openxmlformats.org/markup-compatibility/2006" xmlns:o="urn:schemas-microsoft-com:office:office" xmlns:r="http://schemas.openxmlformats.org/officeDocument/2006/relationships" xmlns:m="http://schemas.openxmlformats.org/officeDocument/2006/math" xmlns:v="urn:schemas-microsoft-com:vml" xmlns:wp14="http://schemas.microsoft.com/office/word/2010/wordprocessingDrawing" xmlns:wp="http://schemas.openxmlformats.org/drawingml/2006/wordprocessingDrawing" xmlns:w10="urn:schemas-microsoft-com:office:word" xmlns:w="http://schemas.openxmlformats.org/wordprocessingml/2006/main" xmlns:w14="http://schemas.microsoft.com/office/word/2010/wordml" xmlns:wpg="http://schemas.microsoft.com/office/word/2010/wordprocessingGroup" xmlns:wpi="http://schemas.microsoft.com/office/word/2010/wordprocessingInk" xmlns:wne="http://schemas.microsoft.com/office/word/2006/wordml" xmlns:wps="http://schemas.microsoft.com/office/word/2010/wordprocessingShape" mc:Ignorable="w14 wp14">
+<w:numbering xmlns:ve="http://schemas.openxmlformats.org/markup-compatibility/2006" xmlns:o="urn:schemas-microsoft-com:office:office" xmlns:r="http://schemas.openxmlformats.org/officeDocument/2006/relationships" xmlns:m="http://schemas.openxmlformats.org/officeDocument/2006/math" xmlns:v="urn:schemas-microsoft-com:vml" xmlns:wp="http://schemas.openxmlformats.org/drawingml/2006/wordprocessingDrawing" xmlns:w10="urn:schemas-microsoft-com:office:word" xmlns:w="http://schemas.openxmlformats.org/wordprocessingml/2006/main" xmlns:wne="http://schemas.microsoft.com/office/word/2006/wordml">
   <w:abstractNum w:abstractNumId="0">
     <w:nsid w:val="06C72AAA"/>
     <w:multiLevelType w:val="multilevel"/>
@@ -7589,7 +7265,7 @@
 </file>
 
 <file path=word/styles.xml><?xml version="1.0" encoding="utf-8"?>
-<w:styles xmlns:mc="http://schemas.openxmlformats.org/markup-compatibility/2006" xmlns:r="http://schemas.openxmlformats.org/officeDocument/2006/relationships" xmlns:w="http://schemas.openxmlformats.org/wordprocessingml/2006/main" xmlns:w14="http://schemas.microsoft.com/office/word/2010/wordml" mc:Ignorable="w14">
+<w:styles xmlns:r="http://schemas.openxmlformats.org/officeDocument/2006/relationships" xmlns:w="http://schemas.openxmlformats.org/wordprocessingml/2006/main">
   <w:docDefaults>
     <w:rPrDefault>
       <w:rPr>
@@ -7850,6 +7526,7 @@
     <w:uiPriority w:val="99"/>
     <w:semiHidden/>
     <w:unhideWhenUsed/>
+    <w:qFormat/>
     <w:tblPr>
       <w:tblInd w:w="0" w:type="dxa"/>
       <w:tblCellMar>

</xml_diff>

<commit_message>
Corregida la definición de activo informático y activo contable
</commit_message>
<xml_diff>
--- a/apuntes/1/SI-T-01 Introducción a la seguridad informática.docx
+++ b/apuntes/1/SI-T-01 Introducción a la seguridad informática.docx
@@ -2732,11 +2732,25 @@
       </w:r>
     </w:p>
     <w:p>
-      <w:pPr>
-        <w:contextualSpacing w:val="0"/>
-      </w:pPr>
-      <w:r>
-        <w:t>Se denomina así a cualquier recurso de la empresa (exceptuando el dinero). Son activos elementos de los datos, el software, el hardware, el personal, las redes, las instalaciones e incluso los servicios y actividades de la empresa. En un análisis de riesgos los enumeraremos y explicaremos lo que son.</w:t>
+      <w:r>
+        <w:t>En lenguaje informal (y en contabilidad), un activo es cualquier cosa que tenga valor para la empresa.</w:t>
+      </w:r>
+    </w:p>
+    <w:p>
+      <w:pPr>
+        <w:contextualSpacing w:val="0"/>
+      </w:pPr>
+      <w:r>
+        <w:t>En el ámbito del análisis de riesgos, s</w:t>
+      </w:r>
+      <w:r>
+        <w:t>e denomina así a cualquier recurso de la</w:t>
+      </w:r>
+      <w:r>
+        <w:t xml:space="preserve"> empresa que sea necesario para que el sistema de información funcione de forma adecuada</w:t>
+      </w:r>
+      <w:r>
+        <w:t>. Son activos elementos de los datos, el software, el hardware, el personal, las redes, las instalaciones e incluso los servicios y actividades de la empresa. En un análisis de riesgos los enumeraremos y explicaremos lo que son.</w:t>
       </w:r>
     </w:p>
     <w:p>
@@ -2804,6 +2818,7 @@
         <w:ind w:hanging="359"/>
       </w:pPr>
       <w:r>
+        <w:lastRenderedPageBreak/>
         <w:t xml:space="preserve">De </w:t>
       </w:r>
       <w:r>
@@ -2846,7 +2861,6 @@
         <w:ind w:hanging="359"/>
       </w:pPr>
       <w:r>
-        <w:lastRenderedPageBreak/>
         <w:t xml:space="preserve">De </w:t>
       </w:r>
       <w:r>
@@ -3070,7 +3084,11 @@
         <w:t>Asumirlo, y no prevenirlo</w:t>
       </w:r>
       <w:r>
-        <w:t>. Ésto resulta lógico cuando el perjuicio esperado tiene poco valor o cuando el coste de la aplicación de medidas preventivas supera el de la reparación del daño. (Véase "</w:t>
+        <w:t xml:space="preserve">. Ésto resulta lógico cuando el perjuicio esperado tiene poco valor o cuando el coste de la aplicación de medidas preventivas supera el de la </w:t>
+      </w:r>
+      <w:r>
+        <w:lastRenderedPageBreak/>
+        <w:t>reparación del daño. (Véase "</w:t>
       </w:r>
       <w:r>
         <w:rPr>
@@ -3112,7 +3130,6 @@
         <w:rPr>
           <w:b/>
         </w:rPr>
-        <w:lastRenderedPageBreak/>
         <w:t>Transferirlo</w:t>
       </w:r>
       <w:r>
@@ -3347,15 +3364,478 @@
         <w:contextualSpacing w:val="0"/>
       </w:pPr>
       <w:r>
-        <w:rPr>
-          <w:noProof/>
-          <w:lang w:val="en-US" w:eastAsia="en-US"/>
-        </w:rPr>
+        <w:lastRenderedPageBreak/>
         <w:drawing>
           <wp:inline distT="0" distB="0" distL="0" distR="0">
-            <wp:extent cx="5731510" cy="3531813"/>
-            <wp:effectExtent l="0" t="0" r="0" b="0"/>
-            <wp:docPr id="2" name="Imagen 2"/>
+            <wp:extent cx="5731510" cy="3516413"/>
+            <wp:effectExtent l="19050" t="0" r="0" b="0"/>
+            <wp:docPr id="3" name="Imagen 1"/>
+            <wp:cNvGraphicFramePr>
+              <a:graphicFrameLocks xmlns:a="http://schemas.openxmlformats.org/drawingml/2006/main" noChangeAspect="1"/>
+            </wp:cNvGraphicFramePr>
+            <a:graphic xmlns:a="http://schemas.openxmlformats.org/drawingml/2006/main">
+              <a:graphicData uri="http://schemas.openxmlformats.org/drawingml/2006/picture">
+                <pic:pic xmlns:pic="http://schemas.openxmlformats.org/drawingml/2006/picture">
+                  <pic:nvPicPr>
+                    <pic:cNvPr id="0" name="Picture 1"/>
+                    <pic:cNvPicPr>
+                      <a:picLocks noChangeAspect="1" noChangeArrowheads="1"/>
+                    </pic:cNvPicPr>
+                  </pic:nvPicPr>
+                  <pic:blipFill>
+                    <a:blip r:embed="rId8"/>
+                    <a:srcRect/>
+                    <a:stretch>
+                      <a:fillRect/>
+                    </a:stretch>
+                  </pic:blipFill>
+                  <pic:spPr bwMode="auto">
+                    <a:xfrm>
+                      <a:off x="0" y="0"/>
+                      <a:ext cx="5731510" cy="3516413"/>
+                    </a:xfrm>
+                    <a:prstGeom prst="rect">
+                      <a:avLst/>
+                    </a:prstGeom>
+                    <a:noFill/>
+                    <a:ln w="9525">
+                      <a:noFill/>
+                      <a:miter lim="800000"/>
+                      <a:headEnd/>
+                      <a:tailEnd/>
+                    </a:ln>
+                  </pic:spPr>
+                </pic:pic>
+              </a:graphicData>
+            </a:graphic>
+          </wp:inline>
+        </w:drawing>
+      </w:r>
+    </w:p>
+    <w:p>
+      <w:pPr>
+        <w:pStyle w:val="Ttulo3"/>
+        <w:contextualSpacing w:val="0"/>
+      </w:pPr>
+      <w:bookmarkStart w:id="42" w:name="h.6mxtyfbm3ynl" w:colFirst="0" w:colLast="0"/>
+      <w:bookmarkEnd w:id="42"/>
+    </w:p>
+    <w:p>
+      <w:pPr>
+        <w:pStyle w:val="Ttulo2"/>
+      </w:pPr>
+      <w:bookmarkStart w:id="43" w:name="_Toc371518035"/>
+      <w:r>
+        <w:t>El proceso del análisis de riesgos:</w:t>
+      </w:r>
+      <w:bookmarkEnd w:id="43"/>
+    </w:p>
+    <w:p>
+      <w:pPr>
+        <w:contextualSpacing w:val="0"/>
+      </w:pPr>
+      <w:r>
+        <w:t>Para realizar un análisis de riesgos, en primer lugar estudiaremos el caso que tengamos entre manos, tratando de encontrar sus elementos.</w:t>
+      </w:r>
+    </w:p>
+    <w:p>
+      <w:pPr>
+        <w:contextualSpacing w:val="0"/>
+      </w:pPr>
+    </w:p>
+    <w:p>
+      <w:pPr>
+        <w:contextualSpacing w:val="0"/>
+      </w:pPr>
+      <w:r>
+        <w:t>Después, deberíamos seguir un cierto esquema, que, sin duda pasa por estos puntos:</w:t>
+      </w:r>
+    </w:p>
+    <w:p>
+      <w:pPr>
+        <w:contextualSpacing w:val="0"/>
+      </w:pPr>
+    </w:p>
+    <w:p>
+      <w:pPr>
+        <w:numPr>
+          <w:ilvl w:val="0"/>
+          <w:numId w:val="3"/>
+        </w:numPr>
+        <w:ind w:hanging="359"/>
+      </w:pPr>
+      <w:r>
+        <w:rPr>
+          <w:b/>
+        </w:rPr>
+        <w:t xml:space="preserve">Enumerar y valorar los </w:t>
+      </w:r>
+      <w:r>
+        <w:rPr>
+          <w:b/>
+          <w:color w:val="FF0000"/>
+        </w:rPr>
+        <w:t>activos</w:t>
+      </w:r>
+      <w:r>
+        <w:rPr>
+          <w:color w:val="FF0000"/>
+        </w:rPr>
+        <w:t xml:space="preserve">: </w:t>
+      </w:r>
+      <w:r>
+        <w:t>decir cuáles son los implicados en el caso, cuál es su función, qué contienen, en qué actividades se ven involucrados, quién los utiliza... etc.</w:t>
+      </w:r>
+    </w:p>
+    <w:p>
+      <w:pPr>
+        <w:numPr>
+          <w:ilvl w:val="0"/>
+          <w:numId w:val="3"/>
+        </w:numPr>
+        <w:ind w:hanging="359"/>
+      </w:pPr>
+      <w:r>
+        <w:rPr>
+          <w:b/>
+        </w:rPr>
+        <w:t xml:space="preserve">Identificar y valorar las </w:t>
+      </w:r>
+      <w:r>
+        <w:rPr>
+          <w:b/>
+          <w:color w:val="FF0000"/>
+        </w:rPr>
+        <w:t>vulnerabilidades</w:t>
+      </w:r>
+      <w:r>
+        <w:t>de cada activo ante cada amenaza: dadas las amenazas a estudiar, algunos activos presentarán vulnerabilidades, otros no, y otros sólo en cierto grado o aspecto: reflexionar sobre ello y plasmarlo.</w:t>
+      </w:r>
+    </w:p>
+    <w:p>
+      <w:pPr>
+        <w:numPr>
+          <w:ilvl w:val="0"/>
+          <w:numId w:val="3"/>
+        </w:numPr>
+        <w:ind w:hanging="359"/>
+      </w:pPr>
+      <w:r>
+        <w:rPr>
+          <w:b/>
+        </w:rPr>
+        <w:t xml:space="preserve">Identificar y valorar las </w:t>
+      </w:r>
+      <w:r>
+        <w:rPr>
+          <w:b/>
+          <w:color w:val="FF0000"/>
+        </w:rPr>
+        <w:t xml:space="preserve">amenazas </w:t>
+      </w:r>
+      <w:r>
+        <w:rPr>
+          <w:b/>
+        </w:rPr>
+        <w:t>que pueden afectar a los activos</w:t>
+      </w:r>
+      <w:r>
+        <w:t>: definir qué amenazas pueden tener impacto sobre los activos enumerados... en qué consisten, en qué circunstancias se producirían</w:t>
+      </w:r>
+    </w:p>
+    <w:p>
+      <w:pPr>
+        <w:numPr>
+          <w:ilvl w:val="0"/>
+          <w:numId w:val="3"/>
+        </w:numPr>
+        <w:ind w:hanging="359"/>
+      </w:pPr>
+      <w:r>
+        <w:rPr>
+          <w:b/>
+        </w:rPr>
+        <w:t xml:space="preserve">Determinar la </w:t>
+      </w:r>
+      <w:r>
+        <w:rPr>
+          <w:b/>
+          <w:color w:val="FF0000"/>
+        </w:rPr>
+        <w:t>medida de los rie</w:t>
+      </w:r>
+      <w:r>
+        <w:rPr>
+          <w:b/>
+          <w:color w:val="FF0000"/>
+        </w:rPr>
+        <w:t>s</w:t>
+      </w:r>
+      <w:r>
+        <w:rPr>
+          <w:b/>
+          <w:color w:val="FF0000"/>
+        </w:rPr>
+        <w:t>gos</w:t>
+      </w:r>
+      <w:r>
+        <w:rPr>
+          <w:b/>
+        </w:rPr>
+        <w:t>:</w:t>
+      </w:r>
+      <w:r>
+        <w:t xml:space="preserve"> Cada amenaza tendrá una cierta probabilidad de aparición, y, según las vulnerabilidades de cada activo a cada amenaza, supondrá un cierto nivel de riesgo. Es necesario </w:t>
+      </w:r>
+      <w:r>
+        <w:rPr>
+          <w:i/>
+        </w:rPr>
+        <w:t>estimarlo,</w:t>
+      </w:r>
+      <w:r>
+        <w:t xml:space="preserve"> si es posible, con datos o herramientas que lo refrenden, y plasmarlo convenientemente.</w:t>
+      </w:r>
+    </w:p>
+    <w:p>
+      <w:pPr>
+        <w:numPr>
+          <w:ilvl w:val="0"/>
+          <w:numId w:val="3"/>
+        </w:numPr>
+        <w:ind w:hanging="359"/>
+      </w:pPr>
+      <w:r>
+        <w:rPr>
+          <w:b/>
+        </w:rPr>
+        <w:t xml:space="preserve">Identificar y evaluar las </w:t>
+      </w:r>
+      <w:r>
+        <w:rPr>
+          <w:b/>
+          <w:color w:val="FF0000"/>
+        </w:rPr>
+        <w:t>medidas de seguridad existentes</w:t>
+      </w:r>
+      <w:r>
+        <w:t>: qué medidas hay ya tomadas en el sistema. Cómo afectan a las amenazas, activos y vulnerabilidades descritas.</w:t>
+      </w:r>
+    </w:p>
+    <w:p>
+      <w:pPr>
+        <w:numPr>
+          <w:ilvl w:val="0"/>
+          <w:numId w:val="3"/>
+        </w:numPr>
+        <w:ind w:hanging="359"/>
+      </w:pPr>
+      <w:r>
+        <w:rPr>
+          <w:b/>
+        </w:rPr>
+        <w:t xml:space="preserve">Identificar los </w:t>
+      </w:r>
+      <w:r>
+        <w:rPr>
+          <w:b/>
+          <w:color w:val="FF0000"/>
+        </w:rPr>
+        <w:t>objetivos de seguridad</w:t>
+      </w:r>
+      <w:r>
+        <w:rPr>
+          <w:b/>
+        </w:rPr>
+        <w:t xml:space="preserve"> de la organización</w:t>
+      </w:r>
+      <w:r>
+        <w:t>. ¿Qué es lo que queremos lograr? ¿Para qué estamos haciendo éste análisis?</w:t>
+      </w:r>
+    </w:p>
+    <w:p>
+      <w:pPr>
+        <w:numPr>
+          <w:ilvl w:val="0"/>
+          <w:numId w:val="3"/>
+        </w:numPr>
+        <w:ind w:hanging="359"/>
+      </w:pPr>
+      <w:r>
+        <w:rPr>
+          <w:b/>
+        </w:rPr>
+        <w:lastRenderedPageBreak/>
+        <w:t xml:space="preserve">Determinar el </w:t>
+      </w:r>
+      <w:r>
+        <w:rPr>
+          <w:b/>
+          <w:color w:val="FF0000"/>
+        </w:rPr>
+        <w:t xml:space="preserve">impacto </w:t>
+      </w:r>
+      <w:r>
+        <w:rPr>
+          <w:b/>
+        </w:rPr>
+        <w:t xml:space="preserve">de un ataque: </w:t>
+      </w:r>
+      <w:r>
+        <w:t xml:space="preserve">Si el ataque se ha producido, describirlo y evaluar su impacto. De las posibles amenazas no materializadas, intentar </w:t>
+      </w:r>
+      <w:r>
+        <w:rPr>
+          <w:i/>
+        </w:rPr>
+        <w:t xml:space="preserve">estimar </w:t>
+      </w:r>
+      <w:r>
+        <w:t>su supuesto impacto.</w:t>
+      </w:r>
+    </w:p>
+    <w:p>
+      <w:pPr>
+        <w:numPr>
+          <w:ilvl w:val="0"/>
+          <w:numId w:val="3"/>
+        </w:numPr>
+        <w:ind w:hanging="359"/>
+      </w:pPr>
+      <w:r>
+        <w:rPr>
+          <w:b/>
+        </w:rPr>
+        <w:t xml:space="preserve">Identificar y seleccionar las </w:t>
+      </w:r>
+      <w:r>
+        <w:rPr>
+          <w:b/>
+          <w:color w:val="FF0000"/>
+        </w:rPr>
+        <w:t>medidas de seguridad propuestas</w:t>
+      </w:r>
+      <w:r>
+        <w:t xml:space="preserve">: proponer medidas de seguridad, tanto activas como pasivas para reducir los riesgos. Es conveniente estimar sus costes, tanto de implantación como de mantenimiento. </w:t>
+      </w:r>
+      <w:r>
+        <w:tab/>
+      </w:r>
+    </w:p>
+    <w:p>
+      <w:pPr>
+        <w:numPr>
+          <w:ilvl w:val="1"/>
+          <w:numId w:val="3"/>
+        </w:numPr>
+        <w:ind w:hanging="359"/>
+      </w:pPr>
+      <w:r>
+        <w:t xml:space="preserve">Es necesario establecer un </w:t>
+      </w:r>
+      <w:r>
+        <w:rPr>
+          <w:color w:val="0000FF"/>
+        </w:rPr>
+        <w:t xml:space="preserve">orden </w:t>
+      </w:r>
+      <w:r>
+        <w:t xml:space="preserve">en las medidas propuestas. Dar </w:t>
+      </w:r>
+      <w:r>
+        <w:rPr>
+          <w:color w:val="0000FF"/>
+        </w:rPr>
+        <w:t>alternativas</w:t>
+      </w:r>
+      <w:r>
+        <w:t>... Un análisis de riesgos debe concluir con varias aportaciones de seguridad activa o pasiva, que deben quedar perfectamente definidas.</w:t>
+      </w:r>
+    </w:p>
+    <w:p>
+      <w:pPr>
+        <w:numPr>
+          <w:ilvl w:val="1"/>
+          <w:numId w:val="3"/>
+        </w:numPr>
+        <w:ind w:hanging="359"/>
+      </w:pPr>
+      <w:r>
+        <w:t xml:space="preserve">Si algunas de las aportaciones son excluyentes (ej.... optar por una o por otra), debe quedar perfectamente claro para el que lo lee, y cuál es la </w:t>
+      </w:r>
+      <w:r>
+        <w:rPr>
+          <w:color w:val="0000FF"/>
+        </w:rPr>
+        <w:t xml:space="preserve">prioritaria </w:t>
+      </w:r>
+      <w:r>
+        <w:t>y por qué.</w:t>
+      </w:r>
+    </w:p>
+    <w:p>
+      <w:pPr>
+        <w:numPr>
+          <w:ilvl w:val="1"/>
+          <w:numId w:val="3"/>
+        </w:numPr>
+        <w:ind w:hanging="359"/>
+      </w:pPr>
+      <w:r>
+        <w:t xml:space="preserve">Las medidas de seguridad no siempre se proponen "sueltas"... normalmente se combinan de forma ordenada y lógica... en ese caso, forman un </w:t>
+      </w:r>
+      <w:r>
+        <w:rPr>
+          <w:b/>
+          <w:color w:val="0000FF"/>
+        </w:rPr>
+        <w:t>mecanismo de seguridad</w:t>
+      </w:r>
+      <w:r>
+        <w:t>. Seguro que muchas de las mejores propuestas se expresan normalmente en forma de mecanismos, y no de medidas sueltas.</w:t>
+      </w:r>
+    </w:p>
+    <w:p>
+      <w:pPr>
+        <w:contextualSpacing w:val="0"/>
+      </w:pPr>
+    </w:p>
+    <w:p>
+      <w:pPr>
+        <w:contextualSpacing w:val="0"/>
+        <w:rPr>
+          <w:b/>
+        </w:rPr>
+      </w:pPr>
+      <w:r>
+        <w:t xml:space="preserve">Es importante resaltar que las medidas de seguridad activas intentan eliminar una </w:t>
+      </w:r>
+      <w:r>
+        <w:rPr>
+          <w:b/>
+        </w:rPr>
+        <w:t>vulnerabilidad</w:t>
+      </w:r>
+      <w:r>
+        <w:t xml:space="preserve">, mientras que las medidas de seguridad pasivas mitigan los impactos de un daño producido por una </w:t>
+      </w:r>
+      <w:r>
+        <w:rPr>
+          <w:b/>
+        </w:rPr>
+        <w:t>amenaza</w:t>
+      </w:r>
+    </w:p>
+    <w:p>
+      <w:pPr>
+        <w:contextualSpacing w:val="0"/>
+      </w:pPr>
+      <w:r>
+        <w:drawing>
+          <wp:inline distT="0" distB="0" distL="0" distR="0">
+            <wp:extent cx="5731510" cy="3504079"/>
+            <wp:effectExtent l="19050" t="0" r="0" b="0"/>
+            <wp:docPr id="5" name="Imagen 2"/>
             <wp:cNvGraphicFramePr>
               <a:graphicFrameLocks xmlns:a="http://schemas.openxmlformats.org/drawingml/2006/main" noChangeAspect="1"/>
             </wp:cNvGraphicFramePr>
@@ -3369,13 +3849,7 @@
                     </pic:cNvPicPr>
                   </pic:nvPicPr>
                   <pic:blipFill>
-                    <a:blip r:embed="rId8" cstate="print">
-                      <a:extLst>
-                        <a:ext uri="{28A0092B-C50C-407E-A947-70E740481C1C}">
-                          <a14:useLocalDpi xmlns:a14="http://schemas.microsoft.com/office/drawing/2010/main" xmlns:wps="http://schemas.microsoft.com/office/word/2010/wordprocessingShape" xmlns:wpi="http://schemas.microsoft.com/office/word/2010/wordprocessingInk" xmlns:wpg="http://schemas.microsoft.com/office/word/2010/wordprocessingGroup" xmlns:w14="http://schemas.microsoft.com/office/word/2010/wordml" xmlns:w="http://schemas.openxmlformats.org/wordprocessingml/2006/main" xmlns:w10="urn:schemas-microsoft-com:office:word" xmlns:wp14="http://schemas.microsoft.com/office/word/2010/wordprocessingDrawing" xmlns:v="urn:schemas-microsoft-com:vml" xmlns:o="urn:schemas-microsoft-com:office:office" xmlns:mc="http://schemas.openxmlformats.org/markup-compatibility/2006" xmlns:wpc="http://schemas.microsoft.com/office/word/2010/wordprocessingCanvas" xmlns="" val="0"/>
-                        </a:ext>
-                      </a:extLst>
-                    </a:blip>
+                    <a:blip r:embed="rId9"/>
                     <a:srcRect/>
                     <a:stretch>
                       <a:fillRect/>
@@ -3384,14 +3858,17 @@
                   <pic:spPr bwMode="auto">
                     <a:xfrm>
                       <a:off x="0" y="0"/>
-                      <a:ext cx="5731510" cy="3531813"/>
+                      <a:ext cx="5731510" cy="3504079"/>
                     </a:xfrm>
                     <a:prstGeom prst="rect">
                       <a:avLst/>
                     </a:prstGeom>
                     <a:noFill/>
-                    <a:ln>
+                    <a:ln w="9525">
                       <a:noFill/>
+                      <a:miter lim="800000"/>
+                      <a:headEnd/>
+                      <a:tailEnd/>
                     </a:ln>
                   </pic:spPr>
                 </pic:pic>
@@ -3403,479 +3880,6 @@
     </w:p>
     <w:p>
       <w:pPr>
-        <w:pStyle w:val="Ttulo3"/>
-        <w:contextualSpacing w:val="0"/>
-      </w:pPr>
-      <w:bookmarkStart w:id="42" w:name="h.6mxtyfbm3ynl" w:colFirst="0" w:colLast="0"/>
-      <w:bookmarkEnd w:id="42"/>
-    </w:p>
-    <w:p>
-      <w:pPr>
-        <w:pStyle w:val="Ttulo2"/>
-      </w:pPr>
-      <w:bookmarkStart w:id="43" w:name="_Toc371518035"/>
-      <w:r>
-        <w:t>El proceso del análisis de riesgos:</w:t>
-      </w:r>
-      <w:bookmarkEnd w:id="43"/>
-    </w:p>
-    <w:p>
-      <w:pPr>
-        <w:contextualSpacing w:val="0"/>
-      </w:pPr>
-      <w:r>
-        <w:t>Para realizar un análisis de riesgos, en primer lugar estudiaremos el caso que tengamos entre manos, tratando de encontrar sus elementos.</w:t>
-      </w:r>
-    </w:p>
-    <w:p>
-      <w:pPr>
-        <w:contextualSpacing w:val="0"/>
-      </w:pPr>
-    </w:p>
-    <w:p>
-      <w:pPr>
-        <w:contextualSpacing w:val="0"/>
-      </w:pPr>
-      <w:r>
-        <w:t>Después, deberíamos seguir un cierto esquema, que, sin duda pasa por estos puntos:</w:t>
-      </w:r>
-    </w:p>
-    <w:p>
-      <w:pPr>
-        <w:contextualSpacing w:val="0"/>
-      </w:pPr>
-    </w:p>
-    <w:p>
-      <w:pPr>
-        <w:numPr>
-          <w:ilvl w:val="0"/>
-          <w:numId w:val="3"/>
-        </w:numPr>
-        <w:ind w:hanging="359"/>
-      </w:pPr>
-      <w:r>
-        <w:rPr>
-          <w:b/>
-        </w:rPr>
-        <w:t xml:space="preserve">Enumerar y valorar los </w:t>
-      </w:r>
-      <w:r>
-        <w:rPr>
-          <w:b/>
-          <w:color w:val="FF0000"/>
-        </w:rPr>
-        <w:t>activos</w:t>
-      </w:r>
-      <w:r>
-        <w:rPr>
-          <w:color w:val="FF0000"/>
-        </w:rPr>
-        <w:t xml:space="preserve">: </w:t>
-      </w:r>
-      <w:r>
-        <w:t>decir cuáles son los implicados en el caso, cuál es su función, qué contienen, en qué actividades se ven involucrados, quién los utiliza... etc.</w:t>
-      </w:r>
-    </w:p>
-    <w:p>
-      <w:pPr>
-        <w:numPr>
-          <w:ilvl w:val="0"/>
-          <w:numId w:val="3"/>
-        </w:numPr>
-        <w:ind w:hanging="359"/>
-      </w:pPr>
-      <w:r>
-        <w:rPr>
-          <w:b/>
-        </w:rPr>
-        <w:t xml:space="preserve">Identificar y valorar las </w:t>
-      </w:r>
-      <w:r>
-        <w:rPr>
-          <w:b/>
-          <w:color w:val="FF0000"/>
-        </w:rPr>
-        <w:t>vulnerabilidades</w:t>
-      </w:r>
-      <w:r>
-        <w:t>de cada activo ante cada amenaza: dadas las amenazas a estudiar, algunos activos presentarán vulnerabilidades, otros no, y otros sólo en cierto grado o aspecto: reflexionar sobre ello y plasmarlo.</w:t>
-      </w:r>
-    </w:p>
-    <w:p>
-      <w:pPr>
-        <w:numPr>
-          <w:ilvl w:val="0"/>
-          <w:numId w:val="3"/>
-        </w:numPr>
-        <w:ind w:hanging="359"/>
-      </w:pPr>
-      <w:r>
-        <w:rPr>
-          <w:b/>
-        </w:rPr>
-        <w:t xml:space="preserve">Identificar y valorar las </w:t>
-      </w:r>
-      <w:r>
-        <w:rPr>
-          <w:b/>
-          <w:color w:val="FF0000"/>
-        </w:rPr>
-        <w:t xml:space="preserve">amenazas </w:t>
-      </w:r>
-      <w:r>
-        <w:rPr>
-          <w:b/>
-        </w:rPr>
-        <w:t>que pueden afectar a los activos</w:t>
-      </w:r>
-      <w:r>
-        <w:t>: definir qué amenazas pueden tener impacto sobre los activos enumerados... en qué consisten, en qué circunstancias se producirían</w:t>
-      </w:r>
-    </w:p>
-    <w:p>
-      <w:pPr>
-        <w:numPr>
-          <w:ilvl w:val="0"/>
-          <w:numId w:val="3"/>
-        </w:numPr>
-        <w:ind w:hanging="359"/>
-      </w:pPr>
-      <w:r>
-        <w:rPr>
-          <w:b/>
-        </w:rPr>
-        <w:t xml:space="preserve">Determinar la </w:t>
-      </w:r>
-      <w:r>
-        <w:rPr>
-          <w:b/>
-          <w:color w:val="FF0000"/>
-        </w:rPr>
-        <w:t>medida de los rie</w:t>
-      </w:r>
-      <w:r>
-        <w:rPr>
-          <w:b/>
-          <w:color w:val="FF0000"/>
-        </w:rPr>
-        <w:t>s</w:t>
-      </w:r>
-      <w:r>
-        <w:rPr>
-          <w:b/>
-          <w:color w:val="FF0000"/>
-        </w:rPr>
-        <w:t>gos</w:t>
-      </w:r>
-      <w:r>
-        <w:rPr>
-          <w:b/>
-        </w:rPr>
-        <w:t>:</w:t>
-      </w:r>
-      <w:r>
-        <w:t xml:space="preserve"> Cada amenaza tendrá una cierta probabilidad de aparición, y, según las vulnerabilidades de cada activo a cada amenaza, supondrá un cierto nivel de riesgo. Es necesario </w:t>
-      </w:r>
-      <w:r>
-        <w:rPr>
-          <w:i/>
-        </w:rPr>
-        <w:t>estimarlo,</w:t>
-      </w:r>
-      <w:r>
-        <w:t xml:space="preserve"> si es posible, con datos o herramientas que lo refrenden, y plasmarlo convenientemente.</w:t>
-      </w:r>
-    </w:p>
-    <w:p>
-      <w:pPr>
-        <w:numPr>
-          <w:ilvl w:val="0"/>
-          <w:numId w:val="3"/>
-        </w:numPr>
-        <w:ind w:hanging="359"/>
-      </w:pPr>
-      <w:r>
-        <w:rPr>
-          <w:b/>
-        </w:rPr>
-        <w:t xml:space="preserve">Identificar y evaluar las </w:t>
-      </w:r>
-      <w:r>
-        <w:rPr>
-          <w:b/>
-          <w:color w:val="FF0000"/>
-        </w:rPr>
-        <w:t>medidas de seguridad existentes</w:t>
-      </w:r>
-      <w:r>
-        <w:t>: qué medidas hay ya tomadas en el sistema. Cómo afectan a las amenazas, activos y vulnerabilidades descritas.</w:t>
-      </w:r>
-    </w:p>
-    <w:p>
-      <w:pPr>
-        <w:numPr>
-          <w:ilvl w:val="0"/>
-          <w:numId w:val="3"/>
-        </w:numPr>
-        <w:ind w:hanging="359"/>
-      </w:pPr>
-      <w:r>
-        <w:rPr>
-          <w:b/>
-        </w:rPr>
-        <w:t xml:space="preserve">Identificar los </w:t>
-      </w:r>
-      <w:r>
-        <w:rPr>
-          <w:b/>
-          <w:color w:val="FF0000"/>
-        </w:rPr>
-        <w:t>objetivos de seguridad</w:t>
-      </w:r>
-      <w:r>
-        <w:rPr>
-          <w:b/>
-        </w:rPr>
-        <w:t xml:space="preserve"> de la organización</w:t>
-      </w:r>
-      <w:r>
-        <w:t>. ¿Qué es lo que queremos lograr? ¿Para qué estamos haciendo éste análisis?</w:t>
-      </w:r>
-    </w:p>
-    <w:p>
-      <w:pPr>
-        <w:numPr>
-          <w:ilvl w:val="0"/>
-          <w:numId w:val="3"/>
-        </w:numPr>
-        <w:ind w:hanging="359"/>
-      </w:pPr>
-      <w:r>
-        <w:rPr>
-          <w:b/>
-        </w:rPr>
-        <w:t xml:space="preserve">Determinar el </w:t>
-      </w:r>
-      <w:r>
-        <w:rPr>
-          <w:b/>
-          <w:color w:val="FF0000"/>
-        </w:rPr>
-        <w:t xml:space="preserve">impacto </w:t>
-      </w:r>
-      <w:r>
-        <w:rPr>
-          <w:b/>
-        </w:rPr>
-        <w:t xml:space="preserve">de un ataque: </w:t>
-      </w:r>
-      <w:r>
-        <w:t xml:space="preserve">Si el ataque se ha producido, describirlo y evaluar su impacto. De las posibles amenazas no materializadas, intentar </w:t>
-      </w:r>
-      <w:r>
-        <w:rPr>
-          <w:i/>
-        </w:rPr>
-        <w:t xml:space="preserve">estimar </w:t>
-      </w:r>
-      <w:r>
-        <w:t>su supuesto impacto.</w:t>
-      </w:r>
-    </w:p>
-    <w:p>
-      <w:pPr>
-        <w:numPr>
-          <w:ilvl w:val="0"/>
-          <w:numId w:val="3"/>
-        </w:numPr>
-        <w:ind w:hanging="359"/>
-      </w:pPr>
-      <w:r>
-        <w:rPr>
-          <w:b/>
-        </w:rPr>
-        <w:t xml:space="preserve">Identificar y seleccionar las </w:t>
-      </w:r>
-      <w:r>
-        <w:rPr>
-          <w:b/>
-          <w:color w:val="FF0000"/>
-        </w:rPr>
-        <w:t>medidas de seguridad propuestas</w:t>
-      </w:r>
-      <w:r>
-        <w:t xml:space="preserve">: proponer medidas de seguridad, tanto activas como pasivas para reducir los riesgos. Es conveniente estimar sus costes, tanto de implantación como de mantenimiento. </w:t>
-      </w:r>
-      <w:r>
-        <w:tab/>
-      </w:r>
-    </w:p>
-    <w:p>
-      <w:pPr>
-        <w:numPr>
-          <w:ilvl w:val="1"/>
-          <w:numId w:val="3"/>
-        </w:numPr>
-        <w:ind w:hanging="359"/>
-      </w:pPr>
-      <w:r>
-        <w:t xml:space="preserve">Es necesario establecer un </w:t>
-      </w:r>
-      <w:r>
-        <w:rPr>
-          <w:color w:val="0000FF"/>
-        </w:rPr>
-        <w:t xml:space="preserve">orden </w:t>
-      </w:r>
-      <w:r>
-        <w:t xml:space="preserve">en las medidas propuestas. Dar </w:t>
-      </w:r>
-      <w:r>
-        <w:rPr>
-          <w:color w:val="0000FF"/>
-        </w:rPr>
-        <w:t>alternativas</w:t>
-      </w:r>
-      <w:r>
-        <w:t>... Un análisis de riesgos debe concluir con varias aportaciones de seguridad activa o pasiva, que deben quedar perfectamente definidas.</w:t>
-      </w:r>
-    </w:p>
-    <w:p>
-      <w:pPr>
-        <w:numPr>
-          <w:ilvl w:val="1"/>
-          <w:numId w:val="3"/>
-        </w:numPr>
-        <w:ind w:hanging="359"/>
-      </w:pPr>
-      <w:r>
-        <w:t xml:space="preserve">Si algunas de las aportaciones son excluyentes (ej.... optar por una o por otra), debe quedar perfectamente claro para el que lo lee, y cuál es la </w:t>
-      </w:r>
-      <w:r>
-        <w:rPr>
-          <w:color w:val="0000FF"/>
-        </w:rPr>
-        <w:t xml:space="preserve">prioritaria </w:t>
-      </w:r>
-      <w:r>
-        <w:t>y por qué.</w:t>
-      </w:r>
-    </w:p>
-    <w:p>
-      <w:pPr>
-        <w:numPr>
-          <w:ilvl w:val="1"/>
-          <w:numId w:val="3"/>
-        </w:numPr>
-        <w:ind w:hanging="359"/>
-      </w:pPr>
-      <w:r>
-        <w:t xml:space="preserve">Las medidas de seguridad no siempre se proponen "sueltas"... normalmente se combinan de forma ordenada y lógica... en ese caso, forman un </w:t>
-      </w:r>
-      <w:r>
-        <w:rPr>
-          <w:b/>
-          <w:color w:val="0000FF"/>
-        </w:rPr>
-        <w:t>mecanismo de seguridad</w:t>
-      </w:r>
-      <w:r>
-        <w:t>. Seguro que muchas de las mejores propuestas se expresan normalmente en forma de mecanismos, y no de medidas sueltas.</w:t>
-      </w:r>
-    </w:p>
-    <w:p>
-      <w:pPr>
-        <w:contextualSpacing w:val="0"/>
-      </w:pPr>
-    </w:p>
-    <w:p>
-      <w:pPr>
-        <w:contextualSpacing w:val="0"/>
-        <w:rPr>
-          <w:b/>
-        </w:rPr>
-      </w:pPr>
-      <w:r>
-        <w:t xml:space="preserve">Es importante resaltar que las medidas de seguridad activas intentan eliminar una </w:t>
-      </w:r>
-      <w:r>
-        <w:rPr>
-          <w:b/>
-        </w:rPr>
-        <w:t>vulnerabilidad</w:t>
-      </w:r>
-      <w:r>
-        <w:t xml:space="preserve">, mientras que las medidas de seguridad pasivas mitigan los impactos de un daño producido por una </w:t>
-      </w:r>
-      <w:r>
-        <w:rPr>
-          <w:b/>
-        </w:rPr>
-        <w:t>amenaza</w:t>
-      </w:r>
-    </w:p>
-    <w:p>
-      <w:pPr>
-        <w:contextualSpacing w:val="0"/>
-      </w:pPr>
-      <w:r>
-        <w:rPr>
-          <w:noProof/>
-          <w:lang w:val="en-US" w:eastAsia="en-US"/>
-        </w:rPr>
-        <w:lastRenderedPageBreak/>
-        <w:drawing>
-          <wp:inline distT="0" distB="0" distL="0" distR="0">
-            <wp:extent cx="5731510" cy="3521726"/>
-            <wp:effectExtent l="0" t="0" r="0" b="0"/>
-            <wp:docPr id="1" name="Imagen 1"/>
-            <wp:cNvGraphicFramePr>
-              <a:graphicFrameLocks xmlns:a="http://schemas.openxmlformats.org/drawingml/2006/main" noChangeAspect="1"/>
-            </wp:cNvGraphicFramePr>
-            <a:graphic xmlns:a="http://schemas.openxmlformats.org/drawingml/2006/main">
-              <a:graphicData uri="http://schemas.openxmlformats.org/drawingml/2006/picture">
-                <pic:pic xmlns:pic="http://schemas.openxmlformats.org/drawingml/2006/picture">
-                  <pic:nvPicPr>
-                    <pic:cNvPr id="0" name="Picture 1"/>
-                    <pic:cNvPicPr>
-                      <a:picLocks noChangeAspect="1" noChangeArrowheads="1"/>
-                    </pic:cNvPicPr>
-                  </pic:nvPicPr>
-                  <pic:blipFill>
-                    <a:blip r:embed="rId9" cstate="print">
-                      <a:extLst>
-                        <a:ext uri="{28A0092B-C50C-407E-A947-70E740481C1C}">
-                          <a14:useLocalDpi xmlns:a14="http://schemas.microsoft.com/office/drawing/2010/main" xmlns:wps="http://schemas.microsoft.com/office/word/2010/wordprocessingShape" xmlns:wpi="http://schemas.microsoft.com/office/word/2010/wordprocessingInk" xmlns:wpg="http://schemas.microsoft.com/office/word/2010/wordprocessingGroup" xmlns:w14="http://schemas.microsoft.com/office/word/2010/wordml" xmlns:w="http://schemas.openxmlformats.org/wordprocessingml/2006/main" xmlns:w10="urn:schemas-microsoft-com:office:word" xmlns:wp14="http://schemas.microsoft.com/office/word/2010/wordprocessingDrawing" xmlns:v="urn:schemas-microsoft-com:vml" xmlns:o="urn:schemas-microsoft-com:office:office" xmlns:mc="http://schemas.openxmlformats.org/markup-compatibility/2006" xmlns:wpc="http://schemas.microsoft.com/office/word/2010/wordprocessingCanvas" xmlns="" val="0"/>
-                        </a:ext>
-                      </a:extLst>
-                    </a:blip>
-                    <a:srcRect/>
-                    <a:stretch>
-                      <a:fillRect/>
-                    </a:stretch>
-                  </pic:blipFill>
-                  <pic:spPr bwMode="auto">
-                    <a:xfrm>
-                      <a:off x="0" y="0"/>
-                      <a:ext cx="5731510" cy="3521726"/>
-                    </a:xfrm>
-                    <a:prstGeom prst="rect">
-                      <a:avLst/>
-                    </a:prstGeom>
-                    <a:noFill/>
-                    <a:ln>
-                      <a:noFill/>
-                    </a:ln>
-                  </pic:spPr>
-                </pic:pic>
-              </a:graphicData>
-            </a:graphic>
-          </wp:inline>
-        </w:drawing>
-      </w:r>
-    </w:p>
-    <w:p>
-      <w:pPr>
         <w:contextualSpacing w:val="0"/>
       </w:pPr>
     </w:p>
@@ -3919,6 +3923,7 @@
         <w:contextualSpacing w:val="0"/>
       </w:pPr>
       <w:r>
+        <w:lastRenderedPageBreak/>
         <w:t>Es la herramienta clave de la SEGURIDAD, tanto informática como de cualquier otro aspecto, y es el punto de partida hacia el aporte de soluciones. Lo emplearemos intensiva y extensivamente en los casos que veamos a lo largo del curso.</w:t>
       </w:r>
     </w:p>
@@ -4666,7 +4671,7 @@
             <w:rPr>
               <w:noProof/>
             </w:rPr>
-            <w:t>6</w:t>
+            <w:t>7</w:t>
           </w:r>
           <w:r>
             <w:fldChar w:fldCharType="end"/>
@@ -4687,7 +4692,7 @@
             <w:rPr>
               <w:noProof/>
             </w:rPr>
-            <w:t>15</w:t>
+            <w:t>16</w:t>
           </w:r>
           <w:r>
             <w:fldChar w:fldCharType="end"/>
@@ -7518,7 +7523,6 @@
   <w:style w:type="character" w:default="1" w:styleId="Fuentedeprrafopredeter">
     <w:name w:val="Default Paragraph Font"/>
     <w:uiPriority w:val="1"/>
-    <w:semiHidden/>
     <w:unhideWhenUsed/>
   </w:style>
   <w:style w:type="table" w:default="1" w:styleId="Tablanormal">

</xml_diff>